<commit_message>
1. Add some info to the word 2. Create a controller file with CRUD function - still need to be implamented
</commit_message>
<xml_diff>
--- a/What I Learned.docx
+++ b/What I Learned.docx
@@ -12,31 +12,16 @@
         <w:bidi w:val="0"/>
         <w:ind w:left="360"/>
       </w:pPr>
-      <w:r>
-        <w:fldChar w:fldCharType="begin"/>
-      </w:r>
-      <w:r>
-        <w:instrText xml:space="preserve"> HYPERLINK "https://nodesource.com/blog/the-basics-of-package-json-in-node-js-and-npm/" </w:instrText>
-      </w:r>
-      <w:r>
-        <w:fldChar w:fldCharType="separate"/>
-      </w:r>
-      <w:r>
-        <w:rPr>
-          <w:rStyle w:val="Hyperlink"/>
-          <w:b/>
-          <w:bCs/>
-        </w:rPr>
-        <w:t>package.json</w:t>
-      </w:r>
-      <w:r>
-        <w:rPr>
-          <w:rStyle w:val="Hyperlink"/>
-          <w:b/>
-          <w:bCs/>
-        </w:rPr>
-        <w:fldChar w:fldCharType="end"/>
-      </w:r>
+      <w:hyperlink r:id="rId5" w:history="1">
+        <w:r>
+          <w:rPr>
+            <w:rStyle w:val="Hyperlink"/>
+            <w:b/>
+            <w:bCs/>
+          </w:rPr>
+          <w:t>package.json</w:t>
+        </w:r>
+      </w:hyperlink>
       <w:r>
         <w:t xml:space="preserve"> - versioning and dependencies file</w:t>
       </w:r>
@@ -143,7 +128,7 @@
         <w:bidi w:val="0"/>
         <w:ind w:left="360"/>
       </w:pPr>
-      <w:hyperlink r:id="rId5" w:history="1">
+      <w:hyperlink r:id="rId6" w:history="1">
         <w:r>
           <w:rPr>
             <w:rStyle w:val="Hyperlink"/>
@@ -199,7 +184,7 @@
         <w:bidi w:val="0"/>
         <w:ind w:left="360"/>
       </w:pPr>
-      <w:hyperlink r:id="rId6" w:history="1">
+      <w:hyperlink r:id="rId7" w:history="1">
         <w:r>
           <w:rPr>
             <w:rStyle w:val="Hyperlink"/>
@@ -276,9 +261,59 @@
         </w:numPr>
         <w:bidi w:val="0"/>
         <w:ind w:left="360"/>
-      </w:pPr>
-      <w:hyperlink r:id="rId7" w:history="1">
-        <w:proofErr w:type="spellStart"/>
+        <w:rPr>
+          <w:b/>
+          <w:bCs/>
+        </w:rPr>
+      </w:pPr>
+      <w:hyperlink r:id="rId8" w:history="1">
+        <w:r>
+          <w:rPr>
+            <w:rStyle w:val="Hyperlink"/>
+            <w:b/>
+            <w:bCs/>
+          </w:rPr>
+          <w:t>What is require?</w:t>
+        </w:r>
+      </w:hyperlink>
+      <w:r>
+        <w:rPr>
+          <w:b/>
+          <w:bCs/>
+        </w:rPr>
+        <w:t xml:space="preserve"> </w:t>
+      </w:r>
+      <w:r>
+        <w:t xml:space="preserve">- </w:t>
+      </w:r>
+      <w:r>
+        <w:t>reads a JavaScript file, executes the file, and then proceeds to return the </w:t>
+      </w:r>
+      <w:r>
+        <w:t>exports</w:t>
+      </w:r>
+      <w:r>
+        <w:t> object</w:t>
+      </w:r>
+      <w:r>
+        <w:rPr>
+          <w:b/>
+          <w:bCs/>
+        </w:rPr>
+        <w:br/>
+      </w:r>
+    </w:p>
+    <w:p>
+      <w:pPr>
+        <w:pStyle w:val="a3"/>
+        <w:numPr>
+          <w:ilvl w:val="0"/>
+          <w:numId w:val="2"/>
+        </w:numPr>
+        <w:bidi w:val="0"/>
+        <w:ind w:left="360"/>
+      </w:pPr>
+      <w:hyperlink r:id="rId9" w:history="1">
         <w:r>
           <w:rPr>
             <w:rStyle w:val="Hyperlink"/>
@@ -293,27 +328,8 @@
             <w:b/>
             <w:bCs/>
           </w:rPr>
-          <w:t>s</w:t>
+          <w:t>s expresss</w:t>
         </w:r>
-        <w:proofErr w:type="spellEnd"/>
-        <w:r>
-          <w:rPr>
-            <w:rStyle w:val="Hyperlink"/>
-            <w:b/>
-            <w:bCs/>
-          </w:rPr>
-          <w:t xml:space="preserve"> </w:t>
-        </w:r>
-        <w:proofErr w:type="spellStart"/>
-        <w:r>
-          <w:rPr>
-            <w:rStyle w:val="Hyperlink"/>
-            <w:b/>
-            <w:bCs/>
-          </w:rPr>
-          <w:t>expresss</w:t>
-        </w:r>
-        <w:proofErr w:type="spellEnd"/>
       </w:hyperlink>
       <w:r>
         <w:t xml:space="preserve"> –</w:t>
@@ -334,7 +350,7 @@
       <w:r>
         <w:t> web framework, and is the underlying library for a number of other popular </w:t>
       </w:r>
-      <w:hyperlink r:id="rId8" w:history="1">
+      <w:hyperlink r:id="rId10" w:history="1">
         <w:r>
           <w:t>Node web frameworks</w:t>
         </w:r>
@@ -412,7 +428,7 @@
         <w:bidi w:val="0"/>
         <w:ind w:left="360"/>
       </w:pPr>
-      <w:hyperlink r:id="rId9" w:history="1">
+      <w:hyperlink r:id="rId11" w:history="1">
         <w:r>
           <w:rPr>
             <w:rStyle w:val="Hyperlink"/>
@@ -447,26 +463,55 @@
           <w:u w:val="single"/>
         </w:rPr>
       </w:pPr>
-      <w:hyperlink r:id="rId10" w:history="1">
-        <w:proofErr w:type="spellStart"/>
+      <w:hyperlink r:id="rId12" w:history="1">
         <w:r>
           <w:rPr>
             <w:rStyle w:val="Hyperlink"/>
             <w:b/>
             <w:bCs/>
           </w:rPr>
-          <w:t>Backticks</w:t>
+          <w:t>Backti</w:t>
         </w:r>
-        <w:proofErr w:type="spellEnd"/>
         <w:r>
           <w:rPr>
             <w:rStyle w:val="Hyperlink"/>
             <w:b/>
             <w:bCs/>
           </w:rPr>
-          <w:t xml:space="preserve"> (`)</w:t>
+          <w:t>c</w:t>
+        </w:r>
+        <w:r>
+          <w:rPr>
+            <w:rStyle w:val="Hyperlink"/>
+            <w:b/>
+            <w:bCs/>
+          </w:rPr>
+          <w:t>ks</w:t>
         </w:r>
       </w:hyperlink>
+      <w:r>
+        <w:rPr>
+          <w:b/>
+          <w:bCs/>
+        </w:rPr>
+        <w:t xml:space="preserve"> (</w:t>
+      </w:r>
+      <w:r>
+        <w:rPr>
+          <w:b/>
+          <w:bCs/>
+        </w:rPr>
+        <w:t xml:space="preserve">look like this: </w:t>
+      </w:r>
+      <w:r>
+        <w:rPr>
+          <w:b/>
+          <w:bCs/>
+        </w:rPr>
+        <w:t>`)</w:t>
+      </w:r>
+      <w:bookmarkStart w:id="0" w:name="_GoBack"/>
+      <w:bookmarkEnd w:id="0"/>
       <w:r>
         <w:rPr>
           <w:b/>
@@ -486,8 +531,7 @@
         <w:bidi w:val="0"/>
         <w:ind w:left="360"/>
       </w:pPr>
-      <w:hyperlink r:id="rId11" w:history="1">
-        <w:proofErr w:type="spellStart"/>
+      <w:hyperlink r:id="rId13" w:history="1">
         <w:r>
           <w:rPr>
             <w:rStyle w:val="Hyperlink"/>
@@ -496,7 +540,6 @@
           </w:rPr>
           <w:t>app.listen</w:t>
         </w:r>
-        <w:proofErr w:type="spellEnd"/>
       </w:hyperlink>
       <w:r>
         <w:br/>
@@ -517,52 +560,35 @@
           <w:u w:val="single"/>
         </w:rPr>
       </w:pPr>
-      <w:hyperlink r:id="rId12" w:history="1">
+      <w:hyperlink r:id="rId14" w:history="1">
         <w:r>
           <w:rPr>
             <w:rStyle w:val="Hyperlink"/>
             <w:b/>
             <w:bCs/>
           </w:rPr>
-          <w:t xml:space="preserve">export in </w:t>
+          <w:t>export in NodeJs</w:t>
         </w:r>
-        <w:proofErr w:type="spellStart"/>
+      </w:hyperlink>
+      <w:r>
+        <w:t xml:space="preserve"> &amp;</w:t>
+      </w:r>
+      <w:r>
+        <w:rPr>
+          <w:b/>
+          <w:bCs/>
+          <w:u w:val="single"/>
+        </w:rPr>
+        <w:t xml:space="preserve"> </w:t>
+      </w:r>
+      <w:hyperlink r:id="rId15" w:history="1">
         <w:r>
           <w:rPr>
             <w:rStyle w:val="Hyperlink"/>
             <w:b/>
             <w:bCs/>
           </w:rPr>
-          <w:t>NodeJs</w:t>
-        </w:r>
-        <w:proofErr w:type="spellEnd"/>
-      </w:hyperlink>
-      <w:r>
-        <w:rPr>
-          <w:b/>
-          <w:bCs/>
-          <w:u w:val="single"/>
-        </w:rPr>
-        <w:t xml:space="preserve"> &amp; </w:t>
-      </w:r>
-      <w:hyperlink r:id="rId13" w:history="1">
-        <w:proofErr w:type="spellStart"/>
-        <w:r>
-          <w:rPr>
-            <w:rStyle w:val="Hyperlink"/>
-            <w:b/>
-            <w:bCs/>
-          </w:rPr>
-          <w:t>module.export</w:t>
-        </w:r>
-        <w:proofErr w:type="spellEnd"/>
-        <w:r>
-          <w:rPr>
-            <w:rStyle w:val="Hyperlink"/>
-            <w:b/>
-            <w:bCs/>
-          </w:rPr>
-          <w:t xml:space="preserve"> vs export</w:t>
+          <w:t>module.export vs export</w:t>
         </w:r>
       </w:hyperlink>
       <w:r>
@@ -587,8 +613,6 @@
           <w:u w:val="single"/>
         </w:rPr>
       </w:pPr>
-      <w:bookmarkStart w:id="0" w:name="_GoBack"/>
-      <w:bookmarkEnd w:id="0"/>
     </w:p>
     <w:sectPr>
       <w:pgSz w:w="11906" w:h="16838"/>
@@ -1579,6 +1603,19 @@
       <w:u w:val="single"/>
     </w:rPr>
   </w:style>
+  <w:style w:type="character" w:styleId="HTMLCode">
+    <w:name w:val="HTML Code"/>
+    <w:basedOn w:val="a0"/>
+    <w:uiPriority w:val="99"/>
+    <w:semiHidden/>
+    <w:unhideWhenUsed/>
+    <w:rsid w:val="00BE649E"/>
+    <w:rPr>
+      <w:rFonts w:ascii="Courier New" w:eastAsia="Times New Roman" w:hAnsi="Courier New" w:cs="Courier New"/>
+      <w:sz w:val="20"/>
+      <w:szCs w:val="20"/>
+    </w:rPr>
+  </w:style>
 </w:styles>
 </file>
 

</xml_diff>

<commit_message>
1. Build the controller and routes for the application 2. add the route to server.js 3. Add information about mongoose api
</commit_message>
<xml_diff>
--- a/What I Learned.docx
+++ b/What I Learned.docx
@@ -12,16 +12,33 @@
         <w:bidi w:val="0"/>
         <w:ind w:left="360"/>
       </w:pPr>
-      <w:hyperlink r:id="rId5" w:history="1">
-        <w:r>
-          <w:rPr>
-            <w:rStyle w:val="Hyperlink"/>
-            <w:b/>
-            <w:bCs/>
-          </w:rPr>
-          <w:t>package.json</w:t>
-        </w:r>
-      </w:hyperlink>
+      <w:r>
+        <w:fldChar w:fldCharType="begin"/>
+      </w:r>
+      <w:r>
+        <w:instrText xml:space="preserve"> HYPERLINK "https://nodesource.com/blog/the-basics-of-package-json-in-node-js-and-npm/" </w:instrText>
+      </w:r>
+      <w:r>
+        <w:fldChar w:fldCharType="separate"/>
+      </w:r>
+      <w:proofErr w:type="spellStart"/>
+      <w:r>
+        <w:rPr>
+          <w:rStyle w:val="Hyperlink"/>
+          <w:b/>
+          <w:bCs/>
+        </w:rPr>
+        <w:t>package.json</w:t>
+      </w:r>
+      <w:proofErr w:type="spellEnd"/>
+      <w:r>
+        <w:rPr>
+          <w:rStyle w:val="Hyperlink"/>
+          <w:b/>
+          <w:bCs/>
+        </w:rPr>
+        <w:fldChar w:fldCharType="end"/>
+      </w:r>
       <w:r>
         <w:t xml:space="preserve"> - versioning and dependencies file</w:t>
       </w:r>
@@ -39,6 +56,7 @@
       <w:r>
         <w:t xml:space="preserve">Using the </w:t>
       </w:r>
+      <w:proofErr w:type="spellStart"/>
       <w:r>
         <w:rPr>
           <w:b/>
@@ -47,17 +65,48 @@
           <w:iCs/>
           <w:shd w:val="clear" w:color="auto" w:fill="D9D9D9" w:themeFill="background1" w:themeFillShade="D9"/>
         </w:rPr>
-        <w:t>npm init</w:t>
-      </w:r>
-      <w:r>
-        <w:rPr>
+        <w:t>npm</w:t>
+      </w:r>
+      <w:proofErr w:type="spellEnd"/>
+      <w:r>
+        <w:rPr>
+          <w:b/>
+          <w:bCs/>
           <w:i/>
           <w:iCs/>
+          <w:shd w:val="clear" w:color="auto" w:fill="D9D9D9" w:themeFill="background1" w:themeFillShade="D9"/>
         </w:rPr>
         <w:t xml:space="preserve"> </w:t>
       </w:r>
-      <w:r>
-        <w:t>command to initialize a new package.json file</w:t>
+      <w:proofErr w:type="spellStart"/>
+      <w:r>
+        <w:rPr>
+          <w:b/>
+          <w:bCs/>
+          <w:i/>
+          <w:iCs/>
+          <w:shd w:val="clear" w:color="auto" w:fill="D9D9D9" w:themeFill="background1" w:themeFillShade="D9"/>
+        </w:rPr>
+        <w:t>init</w:t>
+      </w:r>
+      <w:proofErr w:type="spellEnd"/>
+      <w:r>
+        <w:rPr>
+          <w:i/>
+          <w:iCs/>
+        </w:rPr>
+        <w:t xml:space="preserve"> </w:t>
+      </w:r>
+      <w:r>
+        <w:t xml:space="preserve">command to initialize a new </w:t>
+      </w:r>
+      <w:proofErr w:type="spellStart"/>
+      <w:r>
+        <w:t>package.json</w:t>
+      </w:r>
+      <w:proofErr w:type="spellEnd"/>
+      <w:r>
+        <w:t xml:space="preserve"> file</w:t>
       </w:r>
     </w:p>
     <w:p>
@@ -70,8 +119,13 @@
         <w:bidi w:val="0"/>
         <w:ind w:left="720"/>
       </w:pPr>
-      <w:r>
-        <w:t>devdependencies vs dependencies</w:t>
+      <w:proofErr w:type="spellStart"/>
+      <w:r>
+        <w:t>devdependencies</w:t>
+      </w:r>
+      <w:proofErr w:type="spellEnd"/>
+      <w:r>
+        <w:t xml:space="preserve"> vs dependencies</w:t>
       </w:r>
     </w:p>
     <w:p>
@@ -107,7 +161,15 @@
         <w:t>we can</w:t>
       </w:r>
       <w:r>
-        <w:t xml:space="preserve"> automatically create a dependence in the package.json file</w:t>
+        <w:t xml:space="preserve"> automatically create a dependence in the </w:t>
+      </w:r>
+      <w:proofErr w:type="spellStart"/>
+      <w:r>
+        <w:t>package.json</w:t>
+      </w:r>
+      <w:proofErr w:type="spellEnd"/>
+      <w:r>
+        <w:t xml:space="preserve"> file</w:t>
       </w:r>
     </w:p>
     <w:p>
@@ -128,7 +190,7 @@
         <w:bidi w:val="0"/>
         <w:ind w:left="360"/>
       </w:pPr>
-      <w:hyperlink r:id="rId6" w:history="1">
+      <w:hyperlink r:id="rId5" w:history="1">
         <w:r>
           <w:rPr>
             <w:rStyle w:val="Hyperlink"/>
@@ -184,7 +246,7 @@
         <w:bidi w:val="0"/>
         <w:ind w:left="360"/>
       </w:pPr>
-      <w:hyperlink r:id="rId7" w:history="1">
+      <w:hyperlink r:id="rId6" w:history="1">
         <w:r>
           <w:rPr>
             <w:rStyle w:val="Hyperlink"/>
@@ -201,6 +263,7 @@
           </w:rPr>
           <w:t>-</w:t>
         </w:r>
+        <w:proofErr w:type="spellStart"/>
         <w:r>
           <w:rPr>
             <w:rStyle w:val="Hyperlink"/>
@@ -224,6 +287,7 @@
         </w:rPr>
         <w:t>json</w:t>
       </w:r>
+      <w:proofErr w:type="spellEnd"/>
       <w:r>
         <w:t xml:space="preserve"> </w:t>
       </w:r>
@@ -266,7 +330,7 @@
           <w:bCs/>
         </w:rPr>
       </w:pPr>
-      <w:hyperlink r:id="rId8" w:history="1">
+      <w:hyperlink r:id="rId7" w:history="1">
         <w:r>
           <w:rPr>
             <w:rStyle w:val="Hyperlink"/>
@@ -284,16 +348,7 @@
         <w:t xml:space="preserve"> </w:t>
       </w:r>
       <w:r>
-        <w:t xml:space="preserve">- </w:t>
-      </w:r>
-      <w:r>
-        <w:t>reads a JavaScript file, executes the file, and then proceeds to return the </w:t>
-      </w:r>
-      <w:r>
-        <w:t>exports</w:t>
-      </w:r>
-      <w:r>
-        <w:t> object</w:t>
+        <w:t>- reads a JavaScript file, executes the file, and then proceeds to return the exports object</w:t>
       </w:r>
       <w:r>
         <w:rPr>
@@ -313,7 +368,8 @@
         <w:bidi w:val="0"/>
         <w:ind w:left="360"/>
       </w:pPr>
-      <w:hyperlink r:id="rId9" w:history="1">
+      <w:hyperlink r:id="rId8" w:history="1">
+        <w:proofErr w:type="spellStart"/>
         <w:r>
           <w:rPr>
             <w:rStyle w:val="Hyperlink"/>
@@ -328,8 +384,27 @@
             <w:b/>
             <w:bCs/>
           </w:rPr>
-          <w:t>s expresss</w:t>
-        </w:r>
+          <w:t>s</w:t>
+        </w:r>
+        <w:proofErr w:type="spellEnd"/>
+        <w:r>
+          <w:rPr>
+            <w:rStyle w:val="Hyperlink"/>
+            <w:b/>
+            <w:bCs/>
+          </w:rPr>
+          <w:t xml:space="preserve"> </w:t>
+        </w:r>
+        <w:proofErr w:type="spellStart"/>
+        <w:r>
+          <w:rPr>
+            <w:rStyle w:val="Hyperlink"/>
+            <w:b/>
+            <w:bCs/>
+          </w:rPr>
+          <w:t>expresss</w:t>
+        </w:r>
+        <w:proofErr w:type="spellEnd"/>
       </w:hyperlink>
       <w:r>
         <w:t xml:space="preserve"> –</w:t>
@@ -350,7 +425,7 @@
       <w:r>
         <w:t> web framework, and is the underlying library for a number of other popular </w:t>
       </w:r>
-      <w:hyperlink r:id="rId10" w:history="1">
+      <w:hyperlink r:id="rId9" w:history="1">
         <w:r>
           <w:t>Node web frameworks</w:t>
         </w:r>
@@ -428,7 +503,7 @@
         <w:bidi w:val="0"/>
         <w:ind w:left="360"/>
       </w:pPr>
-      <w:hyperlink r:id="rId11" w:history="1">
+      <w:hyperlink r:id="rId10" w:history="1">
         <w:r>
           <w:rPr>
             <w:rStyle w:val="Hyperlink"/>
@@ -463,31 +538,17 @@
           <w:u w:val="single"/>
         </w:rPr>
       </w:pPr>
-      <w:hyperlink r:id="rId12" w:history="1">
+      <w:hyperlink r:id="rId11" w:history="1">
+        <w:proofErr w:type="spellStart"/>
         <w:r>
           <w:rPr>
             <w:rStyle w:val="Hyperlink"/>
             <w:b/>
             <w:bCs/>
           </w:rPr>
-          <w:t>Backti</w:t>
-        </w:r>
-        <w:r>
-          <w:rPr>
-            <w:rStyle w:val="Hyperlink"/>
-            <w:b/>
-            <w:bCs/>
-          </w:rPr>
-          <w:t>c</w:t>
-        </w:r>
-        <w:r>
-          <w:rPr>
-            <w:rStyle w:val="Hyperlink"/>
-            <w:b/>
-            <w:bCs/>
-          </w:rPr>
-          <w:t>ks</w:t>
-        </w:r>
+          <w:t>Backticks</w:t>
+        </w:r>
+        <w:proofErr w:type="spellEnd"/>
       </w:hyperlink>
       <w:r>
         <w:rPr>
@@ -510,8 +571,6 @@
         </w:rPr>
         <w:t>`)</w:t>
       </w:r>
-      <w:bookmarkStart w:id="0" w:name="_GoBack"/>
-      <w:bookmarkEnd w:id="0"/>
       <w:r>
         <w:rPr>
           <w:b/>
@@ -531,7 +590,8 @@
         <w:bidi w:val="0"/>
         <w:ind w:left="360"/>
       </w:pPr>
-      <w:hyperlink r:id="rId13" w:history="1">
+      <w:hyperlink r:id="rId12" w:history="1">
+        <w:proofErr w:type="spellStart"/>
         <w:r>
           <w:rPr>
             <w:rStyle w:val="Hyperlink"/>
@@ -540,6 +600,7 @@
           </w:rPr>
           <w:t>app.listen</w:t>
         </w:r>
+        <w:proofErr w:type="spellEnd"/>
       </w:hyperlink>
       <w:r>
         <w:br/>
@@ -560,35 +621,55 @@
           <w:u w:val="single"/>
         </w:rPr>
       </w:pPr>
-      <w:hyperlink r:id="rId14" w:history="1">
+      <w:hyperlink r:id="rId13" w:history="1">
         <w:r>
           <w:rPr>
             <w:rStyle w:val="Hyperlink"/>
             <w:b/>
             <w:bCs/>
           </w:rPr>
-          <w:t>export in NodeJs</w:t>
-        </w:r>
-      </w:hyperlink>
-      <w:r>
-        <w:t xml:space="preserve"> &amp;</w:t>
-      </w:r>
-      <w:r>
-        <w:rPr>
-          <w:b/>
-          <w:bCs/>
-          <w:u w:val="single"/>
-        </w:rPr>
-        <w:t xml:space="preserve"> </w:t>
-      </w:r>
-      <w:hyperlink r:id="rId15" w:history="1">
+          <w:t xml:space="preserve">export in </w:t>
+        </w:r>
+        <w:proofErr w:type="spellStart"/>
         <w:r>
           <w:rPr>
             <w:rStyle w:val="Hyperlink"/>
             <w:b/>
             <w:bCs/>
           </w:rPr>
-          <w:t>module.export vs export</w:t>
+          <w:t>NodeJs</w:t>
+        </w:r>
+        <w:proofErr w:type="spellEnd"/>
+      </w:hyperlink>
+      <w:r>
+        <w:t xml:space="preserve"> &amp;</w:t>
+      </w:r>
+      <w:r>
+        <w:rPr>
+          <w:b/>
+          <w:bCs/>
+          <w:u w:val="single"/>
+        </w:rPr>
+        <w:t xml:space="preserve"> </w:t>
+      </w:r>
+      <w:hyperlink r:id="rId14" w:history="1">
+        <w:proofErr w:type="spellStart"/>
+        <w:r>
+          <w:rPr>
+            <w:rStyle w:val="Hyperlink"/>
+            <w:b/>
+            <w:bCs/>
+          </w:rPr>
+          <w:t>module.export</w:t>
+        </w:r>
+        <w:proofErr w:type="spellEnd"/>
+        <w:r>
+          <w:rPr>
+            <w:rStyle w:val="Hyperlink"/>
+            <w:b/>
+            <w:bCs/>
+          </w:rPr>
+          <w:t xml:space="preserve"> vs export</w:t>
         </w:r>
       </w:hyperlink>
       <w:r>
@@ -613,6 +694,110 @@
           <w:u w:val="single"/>
         </w:rPr>
       </w:pPr>
+      <w:hyperlink r:id="rId15" w:history="1">
+        <w:proofErr w:type="spellStart"/>
+        <w:r>
+          <w:rPr>
+            <w:rStyle w:val="Hyperlink"/>
+            <w:b/>
+            <w:bCs/>
+          </w:rPr>
+          <w:t>req.params</w:t>
+        </w:r>
+        <w:proofErr w:type="spellEnd"/>
+        <w:r>
+          <w:rPr>
+            <w:rStyle w:val="Hyperlink"/>
+            <w:b/>
+            <w:bCs/>
+          </w:rPr>
+          <w:t xml:space="preserve"> &amp; </w:t>
+        </w:r>
+        <w:proofErr w:type="spellStart"/>
+        <w:r>
+          <w:rPr>
+            <w:rStyle w:val="Hyperlink"/>
+            <w:b/>
+            <w:bCs/>
+          </w:rPr>
+          <w:t>req.query</w:t>
+        </w:r>
+        <w:proofErr w:type="spellEnd"/>
+        <w:r>
+          <w:rPr>
+            <w:rStyle w:val="Hyperlink"/>
+            <w:b/>
+            <w:bCs/>
+          </w:rPr>
+          <w:t xml:space="preserve"> &amp; </w:t>
+        </w:r>
+        <w:proofErr w:type="spellStart"/>
+        <w:r>
+          <w:rPr>
+            <w:rStyle w:val="Hyperlink"/>
+            <w:b/>
+            <w:bCs/>
+          </w:rPr>
+          <w:t>req.body</w:t>
+        </w:r>
+        <w:proofErr w:type="spellEnd"/>
+      </w:hyperlink>
+      <w:r>
+        <w:rPr>
+          <w:b/>
+          <w:bCs/>
+          <w:u w:val="single"/>
+        </w:rPr>
+        <w:br/>
+      </w:r>
+    </w:p>
+    <w:p>
+      <w:pPr>
+        <w:pStyle w:val="a3"/>
+        <w:numPr>
+          <w:ilvl w:val="0"/>
+          <w:numId w:val="2"/>
+        </w:numPr>
+        <w:bidi w:val="0"/>
+        <w:ind w:left="360"/>
+        <w:rPr>
+          <w:b/>
+          <w:bCs/>
+          <w:u w:val="single"/>
+        </w:rPr>
+      </w:pPr>
+      <w:hyperlink r:id="rId16" w:anchor="model_Model.findByIdAndUpdate" w:history="1">
+        <w:r>
+          <w:rPr>
+            <w:rStyle w:val="Hyperlink"/>
+            <w:b/>
+            <w:bCs/>
+          </w:rPr>
+          <w:t>Mongoose API</w:t>
+        </w:r>
+      </w:hyperlink>
+      <w:r>
+        <w:t xml:space="preserve"> – It will allow us to see all the</w:t>
+      </w:r>
+      <w:bookmarkStart w:id="0" w:name="_GoBack"/>
+      <w:bookmarkEnd w:id="0"/>
+      <w:r>
+        <w:t xml:space="preserve"> functions which is available when using the mongoose model. </w:t>
+      </w:r>
+      <w:r>
+        <w:rPr>
+          <w:b/>
+          <w:bCs/>
+        </w:rPr>
+        <w:t>With that we can see the functions tha</w:t>
+      </w:r>
+      <w:r>
+        <w:rPr>
+          <w:b/>
+          <w:bCs/>
+        </w:rPr>
+        <w:t>t are used inside the tutorial.controller.js</w:t>
+      </w:r>
     </w:p>
     <w:sectPr>
       <w:pgSz w:w="11906" w:h="16838"/>

</xml_diff>

<commit_message>
Add link to the example guide
</commit_message>
<xml_diff>
--- a/What I Learned.docx
+++ b/What I Learned.docx
@@ -190,7 +190,7 @@
         <w:bidi w:val="0"/>
         <w:ind w:left="360"/>
       </w:pPr>
-      <w:hyperlink r:id="rId5" w:history="1">
+      <w:hyperlink r:id="rId7" w:history="1">
         <w:r>
           <w:rPr>
             <w:rStyle w:val="Hyperlink"/>
@@ -246,7 +246,7 @@
         <w:bidi w:val="0"/>
         <w:ind w:left="360"/>
       </w:pPr>
-      <w:hyperlink r:id="rId6" w:history="1">
+      <w:hyperlink r:id="rId8" w:history="1">
         <w:r>
           <w:rPr>
             <w:rStyle w:val="Hyperlink"/>
@@ -330,7 +330,7 @@
           <w:bCs/>
         </w:rPr>
       </w:pPr>
-      <w:hyperlink r:id="rId7" w:history="1">
+      <w:hyperlink r:id="rId9" w:history="1">
         <w:r>
           <w:rPr>
             <w:rStyle w:val="Hyperlink"/>
@@ -348,7 +348,12 @@
         <w:t xml:space="preserve"> </w:t>
       </w:r>
       <w:r>
-        <w:t>- reads a JavaScript file, executes the file, and then proceeds to return the exports object</w:t>
+        <w:t xml:space="preserve">- reads a JavaScript file, </w:t>
+      </w:r>
+      <w:bookmarkStart w:id="0" w:name="_GoBack"/>
+      <w:bookmarkEnd w:id="0"/>
+      <w:r>
+        <w:t>executes the file, and then proceeds to return the exports object</w:t>
       </w:r>
       <w:r>
         <w:rPr>
@@ -368,7 +373,7 @@
         <w:bidi w:val="0"/>
         <w:ind w:left="360"/>
       </w:pPr>
-      <w:hyperlink r:id="rId8" w:history="1">
+      <w:hyperlink r:id="rId10" w:history="1">
         <w:proofErr w:type="spellStart"/>
         <w:r>
           <w:rPr>
@@ -425,7 +430,7 @@
       <w:r>
         <w:t> web framework, and is the underlying library for a number of other popular </w:t>
       </w:r>
-      <w:hyperlink r:id="rId9" w:history="1">
+      <w:hyperlink r:id="rId11" w:history="1">
         <w:r>
           <w:t>Node web frameworks</w:t>
         </w:r>
@@ -503,7 +508,7 @@
         <w:bidi w:val="0"/>
         <w:ind w:left="360"/>
       </w:pPr>
-      <w:hyperlink r:id="rId10" w:history="1">
+      <w:hyperlink r:id="rId12" w:history="1">
         <w:r>
           <w:rPr>
             <w:rStyle w:val="Hyperlink"/>
@@ -538,7 +543,7 @@
           <w:u w:val="single"/>
         </w:rPr>
       </w:pPr>
-      <w:hyperlink r:id="rId11" w:history="1">
+      <w:hyperlink r:id="rId13" w:history="1">
         <w:proofErr w:type="spellStart"/>
         <w:r>
           <w:rPr>
@@ -590,7 +595,7 @@
         <w:bidi w:val="0"/>
         <w:ind w:left="360"/>
       </w:pPr>
-      <w:hyperlink r:id="rId12" w:history="1">
+      <w:hyperlink r:id="rId14" w:history="1">
         <w:proofErr w:type="spellStart"/>
         <w:r>
           <w:rPr>
@@ -621,7 +626,7 @@
           <w:u w:val="single"/>
         </w:rPr>
       </w:pPr>
-      <w:hyperlink r:id="rId13" w:history="1">
+      <w:hyperlink r:id="rId15" w:history="1">
         <w:r>
           <w:rPr>
             <w:rStyle w:val="Hyperlink"/>
@@ -652,7 +657,7 @@
         </w:rPr>
         <w:t xml:space="preserve"> </w:t>
       </w:r>
-      <w:hyperlink r:id="rId14" w:history="1">
+      <w:hyperlink r:id="rId16" w:history="1">
         <w:proofErr w:type="spellStart"/>
         <w:r>
           <w:rPr>
@@ -694,7 +699,7 @@
           <w:u w:val="single"/>
         </w:rPr>
       </w:pPr>
-      <w:hyperlink r:id="rId15" w:history="1">
+      <w:hyperlink r:id="rId17" w:history="1">
         <w:proofErr w:type="spellStart"/>
         <w:r>
           <w:rPr>
@@ -766,7 +771,7 @@
           <w:u w:val="single"/>
         </w:rPr>
       </w:pPr>
-      <w:hyperlink r:id="rId16" w:anchor="model_Model.findByIdAndUpdate" w:history="1">
+      <w:hyperlink r:id="rId18" w:anchor="model_Model.findByIdAndUpdate" w:history="1">
         <w:r>
           <w:rPr>
             <w:rStyle w:val="Hyperlink"/>
@@ -777,12 +782,7 @@
         </w:r>
       </w:hyperlink>
       <w:r>
-        <w:t xml:space="preserve"> – It will allow us to see all the</w:t>
-      </w:r>
-      <w:bookmarkStart w:id="0" w:name="_GoBack"/>
-      <w:bookmarkEnd w:id="0"/>
-      <w:r>
-        <w:t xml:space="preserve"> functions which is available when using the mongoose model. </w:t>
+        <w:t xml:space="preserve"> – It will allow us to see all the functions which is available when using the mongoose model. </w:t>
       </w:r>
       <w:r>
         <w:rPr>
@@ -800,6 +800,7 @@
       </w:r>
     </w:p>
     <w:sectPr>
+      <w:headerReference w:type="default" r:id="rId19"/>
       <w:pgSz w:w="11906" w:h="16838"/>
       <w:pgMar w:top="1440" w:right="1800" w:bottom="1440" w:left="1800" w:header="708" w:footer="708" w:gutter="0"/>
       <w:cols w:space="708"/>
@@ -809,6 +810,73 @@
     </w:sectPr>
   </w:body>
 </w:document>
+</file>
+
+<file path=word/endnotes.xml><?xml version="1.0" encoding="utf-8"?>
+<w:endnotes xmlns:wpc="http://schemas.microsoft.com/office/word/2010/wordprocessingCanvas" xmlns:cx="http://schemas.microsoft.com/office/drawing/2014/chartex" xmlns:mc="http://schemas.openxmlformats.org/markup-compatibility/2006" xmlns:o="urn:schemas-microsoft-com:office:office" xmlns:r="http://schemas.openxmlformats.org/officeDocument/2006/relationships" xmlns:m="http://schemas.openxmlformats.org/officeDocument/2006/math" xmlns:v="urn:schemas-microsoft-com:vml" xmlns:wp14="http://schemas.microsoft.com/office/word/2010/wordprocessingDrawing" xmlns:wp="http://schemas.openxmlformats.org/drawingml/2006/wordprocessingDrawing" xmlns:w10="urn:schemas-microsoft-com:office:word" xmlns:w="http://schemas.openxmlformats.org/wordprocessingml/2006/main" xmlns:w14="http://schemas.microsoft.com/office/word/2010/wordml" xmlns:w15="http://schemas.microsoft.com/office/word/2012/wordml" xmlns:w16se="http://schemas.microsoft.com/office/word/2015/wordml/symex" xmlns:wpg="http://schemas.microsoft.com/office/word/2010/wordprocessingGroup" xmlns:wpi="http://schemas.microsoft.com/office/word/2010/wordprocessingInk" xmlns:wne="http://schemas.microsoft.com/office/word/2006/wordml" xmlns:wps="http://schemas.microsoft.com/office/word/2010/wordprocessingShape" mc:Ignorable="w14 w15 w16se wp14">
+  <w:endnote w:type="separator" w:id="-1">
+    <w:p>
+      <w:pPr>
+        <w:spacing w:after="0" w:line="240" w:lineRule="auto"/>
+      </w:pPr>
+      <w:r>
+        <w:separator/>
+      </w:r>
+    </w:p>
+  </w:endnote>
+  <w:endnote w:type="continuationSeparator" w:id="0">
+    <w:p>
+      <w:pPr>
+        <w:spacing w:after="0" w:line="240" w:lineRule="auto"/>
+      </w:pPr>
+      <w:r>
+        <w:continuationSeparator/>
+      </w:r>
+    </w:p>
+  </w:endnote>
+</w:endnotes>
+</file>
+
+<file path=word/footnotes.xml><?xml version="1.0" encoding="utf-8"?>
+<w:footnotes xmlns:wpc="http://schemas.microsoft.com/office/word/2010/wordprocessingCanvas" xmlns:cx="http://schemas.microsoft.com/office/drawing/2014/chartex" xmlns:mc="http://schemas.openxmlformats.org/markup-compatibility/2006" xmlns:o="urn:schemas-microsoft-com:office:office" xmlns:r="http://schemas.openxmlformats.org/officeDocument/2006/relationships" xmlns:m="http://schemas.openxmlformats.org/officeDocument/2006/math" xmlns:v="urn:schemas-microsoft-com:vml" xmlns:wp14="http://schemas.microsoft.com/office/word/2010/wordprocessingDrawing" xmlns:wp="http://schemas.openxmlformats.org/drawingml/2006/wordprocessingDrawing" xmlns:w10="urn:schemas-microsoft-com:office:word" xmlns:w="http://schemas.openxmlformats.org/wordprocessingml/2006/main" xmlns:w14="http://schemas.microsoft.com/office/word/2010/wordml" xmlns:w15="http://schemas.microsoft.com/office/word/2012/wordml" xmlns:w16se="http://schemas.microsoft.com/office/word/2015/wordml/symex" xmlns:wpg="http://schemas.microsoft.com/office/word/2010/wordprocessingGroup" xmlns:wpi="http://schemas.microsoft.com/office/word/2010/wordprocessingInk" xmlns:wne="http://schemas.microsoft.com/office/word/2006/wordml" xmlns:wps="http://schemas.microsoft.com/office/word/2010/wordprocessingShape" mc:Ignorable="w14 w15 w16se wp14">
+  <w:footnote w:type="separator" w:id="-1">
+    <w:p>
+      <w:pPr>
+        <w:spacing w:after="0" w:line="240" w:lineRule="auto"/>
+      </w:pPr>
+      <w:r>
+        <w:separator/>
+      </w:r>
+    </w:p>
+  </w:footnote>
+  <w:footnote w:type="continuationSeparator" w:id="0">
+    <w:p>
+      <w:pPr>
+        <w:spacing w:after="0" w:line="240" w:lineRule="auto"/>
+      </w:pPr>
+      <w:r>
+        <w:continuationSeparator/>
+      </w:r>
+    </w:p>
+  </w:footnote>
+</w:footnotes>
+</file>
+
+<file path=word/header1.xml><?xml version="1.0" encoding="utf-8"?>
+<w:hdr xmlns:wpc="http://schemas.microsoft.com/office/word/2010/wordprocessingCanvas" xmlns:cx="http://schemas.microsoft.com/office/drawing/2014/chartex" xmlns:mc="http://schemas.openxmlformats.org/markup-compatibility/2006" xmlns:o="urn:schemas-microsoft-com:office:office" xmlns:r="http://schemas.openxmlformats.org/officeDocument/2006/relationships" xmlns:m="http://schemas.openxmlformats.org/officeDocument/2006/math" xmlns:v="urn:schemas-microsoft-com:vml" xmlns:wp14="http://schemas.microsoft.com/office/word/2010/wordprocessingDrawing" xmlns:wp="http://schemas.openxmlformats.org/drawingml/2006/wordprocessingDrawing" xmlns:w10="urn:schemas-microsoft-com:office:word" xmlns:w="http://schemas.openxmlformats.org/wordprocessingml/2006/main" xmlns:w14="http://schemas.microsoft.com/office/word/2010/wordml" xmlns:w15="http://schemas.microsoft.com/office/word/2012/wordml" xmlns:w16se="http://schemas.microsoft.com/office/word/2015/wordml/symex" xmlns:wpg="http://schemas.microsoft.com/office/word/2010/wordprocessingGroup" xmlns:wpi="http://schemas.microsoft.com/office/word/2010/wordprocessingInk" xmlns:wne="http://schemas.microsoft.com/office/word/2006/wordml" xmlns:wps="http://schemas.microsoft.com/office/word/2010/wordprocessingShape" mc:Ignorable="w14 w15 w16se wp14">
+  <w:p>
+    <w:pPr>
+      <w:pStyle w:val="a5"/>
+      <w:jc w:val="center"/>
+      <w:rPr>
+        <w:rFonts w:hint="cs"/>
+      </w:rPr>
+    </w:pPr>
+    <w:r>
+      <w:t>https://www.bezkoder.com/react-node-express-mongodb-mern-stack/#fromHistory</w:t>
+    </w:r>
+  </w:p>
+</w:hdr>
 </file>
 
 <file path=word/numbering.xml><?xml version="1.0" encoding="utf-8"?>
@@ -1801,6 +1869,50 @@
       <w:szCs w:val="20"/>
     </w:rPr>
   </w:style>
+  <w:style w:type="paragraph" w:styleId="a5">
+    <w:name w:val="header"/>
+    <w:basedOn w:val="a"/>
+    <w:link w:val="a6"/>
+    <w:uiPriority w:val="99"/>
+    <w:unhideWhenUsed/>
+    <w:rsid w:val="00AD008E"/>
+    <w:pPr>
+      <w:tabs>
+        <w:tab w:val="center" w:pos="4153"/>
+        <w:tab w:val="right" w:pos="8306"/>
+      </w:tabs>
+      <w:spacing w:after="0" w:line="240" w:lineRule="auto"/>
+    </w:pPr>
+  </w:style>
+  <w:style w:type="character" w:customStyle="1" w:styleId="a6">
+    <w:name w:val="כותרת עליונה תו"/>
+    <w:basedOn w:val="a0"/>
+    <w:link w:val="a5"/>
+    <w:uiPriority w:val="99"/>
+    <w:rsid w:val="00AD008E"/>
+  </w:style>
+  <w:style w:type="paragraph" w:styleId="a7">
+    <w:name w:val="footer"/>
+    <w:basedOn w:val="a"/>
+    <w:link w:val="a8"/>
+    <w:uiPriority w:val="99"/>
+    <w:unhideWhenUsed/>
+    <w:rsid w:val="00AD008E"/>
+    <w:pPr>
+      <w:tabs>
+        <w:tab w:val="center" w:pos="4153"/>
+        <w:tab w:val="right" w:pos="8306"/>
+      </w:tabs>
+      <w:spacing w:after="0" w:line="240" w:lineRule="auto"/>
+    </w:pPr>
+  </w:style>
+  <w:style w:type="character" w:customStyle="1" w:styleId="a8">
+    <w:name w:val="כותרת תחתונה תו"/>
+    <w:basedOn w:val="a0"/>
+    <w:link w:val="a7"/>
+    <w:uiPriority w:val="99"/>
+    <w:rsid w:val="00AD008E"/>
+  </w:style>
 </w:styles>
 </file>
 

</xml_diff>